<commit_message>
Editei algumas linhas da documentação
</commit_message>
<xml_diff>
--- a/Documentação/TI/TI-Documentacao-Grupo04.docx
+++ b/Documentação/TI/TI-Documentacao-Grupo04.docx
@@ -1,6 +1,6 @@
 
 <file path=word/document.xml><?xml version="1.0" encoding="utf-8"?>
-<w:document xmlns:wpc="http://schemas.microsoft.com/office/word/2010/wordprocessingCanvas" xmlns:cx="http://schemas.microsoft.com/office/drawing/2014/chartex" xmlns:cx1="http://schemas.microsoft.com/office/drawing/2015/9/8/chartex" xmlns:cx2="http://schemas.microsoft.com/office/drawing/2015/10/21/chartex" xmlns:cx3="http://schemas.microsoft.com/office/drawing/2016/5/9/chartex" xmlns:cx4="http://schemas.microsoft.com/office/drawing/2016/5/10/chartex" xmlns:cx5="http://schemas.microsoft.com/office/drawing/2016/5/11/chartex" xmlns:cx6="http://schemas.microsoft.com/office/drawing/2016/5/12/chartex" xmlns:cx7="http://schemas.microsoft.com/office/drawing/2016/5/13/chartex" xmlns:cx8="http://schemas.microsoft.com/office/drawing/2016/5/14/chartex" xmlns:mc="http://schemas.openxmlformats.org/markup-compatibility/2006" xmlns:aink="http://schemas.microsoft.com/office/drawing/2016/ink" xmlns:am3d="http://schemas.microsoft.com/office/drawing/2017/model3d" xmlns:o="urn:schemas-microsoft-com:office:office" xmlns:r="http://schemas.openxmlformats.org/officeDocument/2006/relationships" xmlns:m="http://schemas.openxmlformats.org/officeDocument/2006/math" xmlns:v="urn:schemas-microsoft-com:vml" xmlns:wp14="http://schemas.microsoft.com/office/word/2010/wordprocessingDrawing" xmlns:wp="http://schemas.openxmlformats.org/drawingml/2006/wordprocessingDrawing" xmlns:w10="urn:schemas-microsoft-com:office:word" xmlns:w="http://schemas.openxmlformats.org/wordprocessingml/2006/main" xmlns:w14="http://schemas.microsoft.com/office/word/2010/wordml" xmlns:w15="http://schemas.microsoft.com/office/word/2012/wordml" xmlns:w16cex="http://schemas.microsoft.com/office/word/2018/wordml/cex" xmlns:w16cid="http://schemas.microsoft.com/office/word/2016/wordml/cid" xmlns:w16="http://schemas.microsoft.com/office/word/2018/wordml" xmlns:w16sdtdh="http://schemas.microsoft.com/office/word/2020/wordml/sdtdatahash" xmlns:w16se="http://schemas.microsoft.com/office/word/2015/wordml/symex" xmlns:wpg="http://schemas.microsoft.com/office/word/2010/wordprocessingGroup" xmlns:wpi="http://schemas.microsoft.com/office/word/2010/wordprocessingInk" xmlns:wne="http://schemas.microsoft.com/office/word/2006/wordml" xmlns:wps="http://schemas.microsoft.com/office/word/2010/wordprocessingShape" mc:Ignorable="w14 w15 w16se w16cid w16 w16cex w16sdtdh wp14">
+<w:document xmlns:wpc="http://schemas.microsoft.com/office/word/2010/wordprocessingCanvas" xmlns:cx="http://schemas.microsoft.com/office/drawing/2014/chartex" xmlns:cx1="http://schemas.microsoft.com/office/drawing/2015/9/8/chartex" xmlns:cx2="http://schemas.microsoft.com/office/drawing/2015/10/21/chartex" xmlns:cx3="http://schemas.microsoft.com/office/drawing/2016/5/9/chartex" xmlns:cx4="http://schemas.microsoft.com/office/drawing/2016/5/10/chartex" xmlns:cx5="http://schemas.microsoft.com/office/drawing/2016/5/11/chartex" xmlns:cx6="http://schemas.microsoft.com/office/drawing/2016/5/12/chartex" xmlns:cx7="http://schemas.microsoft.com/office/drawing/2016/5/13/chartex" xmlns:cx8="http://schemas.microsoft.com/office/drawing/2016/5/14/chartex" xmlns:mc="http://schemas.openxmlformats.org/markup-compatibility/2006" xmlns:aink="http://schemas.microsoft.com/office/drawing/2016/ink" xmlns:am3d="http://schemas.microsoft.com/office/drawing/2017/model3d" xmlns:o="urn:schemas-microsoft-com:office:office" xmlns:oel="http://schemas.microsoft.com/office/2019/extlst" xmlns:r="http://schemas.openxmlformats.org/officeDocument/2006/relationships" xmlns:m="http://schemas.openxmlformats.org/officeDocument/2006/math" xmlns:v="urn:schemas-microsoft-com:vml" xmlns:wp14="http://schemas.microsoft.com/office/word/2010/wordprocessingDrawing" xmlns:wp="http://schemas.openxmlformats.org/drawingml/2006/wordprocessingDrawing" xmlns:w10="urn:schemas-microsoft-com:office:word" xmlns:w="http://schemas.openxmlformats.org/wordprocessingml/2006/main" xmlns:w14="http://schemas.microsoft.com/office/word/2010/wordml" xmlns:w15="http://schemas.microsoft.com/office/word/2012/wordml" xmlns:w16cex="http://schemas.microsoft.com/office/word/2018/wordml/cex" xmlns:w16cid="http://schemas.microsoft.com/office/word/2016/wordml/cid" xmlns:w16="http://schemas.microsoft.com/office/word/2018/wordml" xmlns:w16du="http://schemas.microsoft.com/office/word/2023/wordml/word16du" xmlns:w16sdtdh="http://schemas.microsoft.com/office/word/2020/wordml/sdtdatahash" xmlns:w16sdtfl="http://schemas.microsoft.com/office/word/2024/wordml/sdtformatlock" xmlns:w16se="http://schemas.microsoft.com/office/word/2015/wordml/symex" xmlns:wpg="http://schemas.microsoft.com/office/word/2010/wordprocessingGroup" xmlns:wpi="http://schemas.microsoft.com/office/word/2010/wordprocessingInk" xmlns:wne="http://schemas.microsoft.com/office/word/2006/wordml" xmlns:wps="http://schemas.microsoft.com/office/word/2010/wordprocessingShape" mc:Ignorable="w14 w15 w16se w16cid w16 w16cex w16sdtdh w16sdtfl w16du wp14">
   <w:body>
     <w:p>
       <w:r>
@@ -567,7 +567,7 @@
           <w:sz w:val="24"/>
           <w:szCs w:val="24"/>
         </w:rPr>
-        <w:t xml:space="preserve"> - </w:t>
+        <w:t xml:space="preserve"> - 0125</w:t>
       </w:r>
       <w:r>
         <w:rPr>
@@ -578,6 +578,191 @@
           <w:sz w:val="24"/>
           <w:szCs w:val="24"/>
         </w:rPr>
+        <w:t>1086</w:t>
+      </w:r>
+    </w:p>
+    <w:p>
+      <w:pPr>
+        <w:jc w:val="center"/>
+        <w:rPr>
+          <w:rFonts w:ascii="Segoe UI" w:hAnsi="Segoe UI" w:cs="Segoe UI"/>
+          <w:b/>
+          <w:bCs/>
+          <w:color w:val="806000" w:themeColor="accent4" w:themeShade="80"/>
+          <w:sz w:val="24"/>
+          <w:szCs w:val="24"/>
+        </w:rPr>
+      </w:pPr>
+    </w:p>
+    <w:p>
+      <w:pPr>
+        <w:jc w:val="center"/>
+        <w:rPr>
+          <w:rFonts w:ascii="Segoe UI" w:hAnsi="Segoe UI" w:cs="Segoe UI"/>
+          <w:b/>
+          <w:bCs/>
+          <w:color w:val="806000" w:themeColor="accent4" w:themeShade="80"/>
+          <w:sz w:val="24"/>
+          <w:szCs w:val="24"/>
+        </w:rPr>
+      </w:pPr>
+    </w:p>
+    <w:p>
+      <w:pPr>
+        <w:jc w:val="center"/>
+        <w:rPr>
+          <w:rFonts w:ascii="Segoe UI" w:hAnsi="Segoe UI" w:cs="Segoe UI"/>
+          <w:b/>
+          <w:bCs/>
+          <w:color w:val="806000" w:themeColor="accent4" w:themeShade="80"/>
+          <w:sz w:val="24"/>
+          <w:szCs w:val="24"/>
+        </w:rPr>
+      </w:pPr>
+    </w:p>
+    <w:p>
+      <w:pPr>
+        <w:jc w:val="center"/>
+        <w:rPr>
+          <w:rFonts w:ascii="Segoe UI" w:hAnsi="Segoe UI" w:cs="Segoe UI"/>
+          <w:b/>
+          <w:bCs/>
+          <w:color w:val="806000" w:themeColor="accent4" w:themeShade="80"/>
+          <w:sz w:val="24"/>
+          <w:szCs w:val="24"/>
+        </w:rPr>
+      </w:pPr>
+      <w:r>
+        <w:rPr>
+          <w:rFonts w:ascii="Segoe UI" w:hAnsi="Segoe UI" w:cs="Segoe UI"/>
+          <w:b/>
+          <w:bCs/>
+          <w:color w:val="806000" w:themeColor="accent4" w:themeShade="80"/>
+          <w:sz w:val="24"/>
+          <w:szCs w:val="24"/>
+        </w:rPr>
+        <w:t>João Lucas Reis</w:t>
+      </w:r>
+      <w:r>
+        <w:rPr>
+          <w:rFonts w:ascii="Segoe UI" w:hAnsi="Segoe UI" w:cs="Segoe UI"/>
+          <w:b/>
+          <w:bCs/>
+          <w:color w:val="806000" w:themeColor="accent4" w:themeShade="80"/>
+          <w:sz w:val="24"/>
+          <w:szCs w:val="24"/>
+        </w:rPr>
+        <w:t xml:space="preserve"> - 0125</w:t>
+      </w:r>
+      <w:r>
+        <w:rPr>
+          <w:rFonts w:ascii="Segoe UI" w:hAnsi="Segoe UI" w:cs="Segoe UI"/>
+          <w:b/>
+          <w:bCs/>
+          <w:color w:val="806000" w:themeColor="accent4" w:themeShade="80"/>
+          <w:sz w:val="24"/>
+          <w:szCs w:val="24"/>
+        </w:rPr>
+        <w:t>1009</w:t>
+      </w:r>
+    </w:p>
+    <w:p>
+      <w:pPr>
+        <w:jc w:val="center"/>
+        <w:rPr>
+          <w:rFonts w:ascii="Segoe UI" w:hAnsi="Segoe UI" w:cs="Segoe UI"/>
+          <w:b/>
+          <w:bCs/>
+          <w:color w:val="806000" w:themeColor="accent4" w:themeShade="80"/>
+          <w:sz w:val="24"/>
+          <w:szCs w:val="24"/>
+        </w:rPr>
+      </w:pPr>
+      <w:r>
+        <w:rPr>
+          <w:rFonts w:ascii="Segoe UI" w:hAnsi="Segoe UI" w:cs="Segoe UI"/>
+          <w:b/>
+          <w:bCs/>
+          <w:color w:val="806000" w:themeColor="accent4" w:themeShade="80"/>
+          <w:sz w:val="24"/>
+          <w:szCs w:val="24"/>
+        </w:rPr>
+        <w:t>Letícia Rodrigues</w:t>
+      </w:r>
+      <w:r>
+        <w:rPr>
+          <w:rFonts w:ascii="Segoe UI" w:hAnsi="Segoe UI" w:cs="Segoe UI"/>
+          <w:b/>
+          <w:bCs/>
+          <w:color w:val="806000" w:themeColor="accent4" w:themeShade="80"/>
+          <w:sz w:val="24"/>
+          <w:szCs w:val="24"/>
+        </w:rPr>
+        <w:t xml:space="preserve"> - 0125</w:t>
+      </w:r>
+      <w:r>
+        <w:rPr>
+          <w:rFonts w:ascii="Segoe UI" w:hAnsi="Segoe UI" w:cs="Segoe UI"/>
+          <w:b/>
+          <w:bCs/>
+          <w:color w:val="806000" w:themeColor="accent4" w:themeShade="80"/>
+          <w:sz w:val="24"/>
+          <w:szCs w:val="24"/>
+        </w:rPr>
+        <w:t>1093</w:t>
+      </w:r>
+    </w:p>
+    <w:p>
+      <w:pPr>
+        <w:jc w:val="center"/>
+        <w:rPr>
+          <w:rFonts w:ascii="Segoe UI" w:hAnsi="Segoe UI" w:cs="Segoe UI"/>
+          <w:b/>
+          <w:bCs/>
+          <w:color w:val="806000" w:themeColor="accent4" w:themeShade="80"/>
+          <w:sz w:val="24"/>
+          <w:szCs w:val="24"/>
+        </w:rPr>
+      </w:pPr>
+      <w:r>
+        <w:rPr>
+          <w:rFonts w:ascii="Segoe UI" w:hAnsi="Segoe UI" w:cs="Segoe UI"/>
+          <w:b/>
+          <w:bCs/>
+          <w:color w:val="806000" w:themeColor="accent4" w:themeShade="80"/>
+          <w:sz w:val="24"/>
+          <w:szCs w:val="24"/>
+        </w:rPr>
+        <w:t>Rayssa Casagrande</w:t>
+      </w:r>
+      <w:r>
+        <w:rPr>
+          <w:rFonts w:ascii="Segoe UI" w:hAnsi="Segoe UI" w:cs="Segoe UI"/>
+          <w:b/>
+          <w:bCs/>
+          <w:color w:val="806000" w:themeColor="accent4" w:themeShade="80"/>
+          <w:sz w:val="24"/>
+          <w:szCs w:val="24"/>
+        </w:rPr>
+        <w:t xml:space="preserve"> </w:t>
+      </w:r>
+      <w:r>
+        <w:rPr>
+          <w:b/>
+          <w:bCs/>
+          <w:color w:val="806000" w:themeColor="accent4" w:themeShade="80"/>
+        </w:rPr>
+        <w:t xml:space="preserve">- </w:t>
+      </w:r>
+      <w:r>
+        <w:rPr>
+          <w:rFonts w:ascii="Segoe UI" w:hAnsi="Segoe UI" w:cs="Segoe UI"/>
+          <w:b/>
+          <w:bCs/>
+          <w:color w:val="806000" w:themeColor="accent4" w:themeShade="80"/>
+          <w:sz w:val="24"/>
+          <w:szCs w:val="24"/>
+        </w:rPr>
         <w:t>0125</w:t>
       </w:r>
       <w:r>
@@ -589,134 +774,7 @@
           <w:sz w:val="24"/>
           <w:szCs w:val="24"/>
         </w:rPr>
-        <w:t>1086</w:t>
-      </w:r>
-    </w:p>
-    <w:p>
-      <w:pPr>
-        <w:jc w:val="center"/>
-        <w:rPr>
-          <w:rFonts w:ascii="Segoe UI" w:hAnsi="Segoe UI" w:cs="Segoe UI"/>
-          <w:b/>
-          <w:bCs/>
-          <w:color w:val="806000" w:themeColor="accent4" w:themeShade="80"/>
-          <w:sz w:val="24"/>
-          <w:szCs w:val="24"/>
-        </w:rPr>
-      </w:pPr>
-    </w:p>
-    <w:p>
-      <w:pPr>
-        <w:jc w:val="center"/>
-        <w:rPr>
-          <w:rFonts w:ascii="Segoe UI" w:hAnsi="Segoe UI" w:cs="Segoe UI"/>
-          <w:b/>
-          <w:bCs/>
-          <w:color w:val="806000" w:themeColor="accent4" w:themeShade="80"/>
-          <w:sz w:val="24"/>
-          <w:szCs w:val="24"/>
-        </w:rPr>
-      </w:pPr>
-      <w:r>
-        <w:rPr>
-          <w:rFonts w:ascii="Segoe UI" w:hAnsi="Segoe UI" w:cs="Segoe UI"/>
-          <w:b/>
-          <w:bCs/>
-          <w:color w:val="806000" w:themeColor="accent4" w:themeShade="80"/>
-          <w:sz w:val="24"/>
-          <w:szCs w:val="24"/>
-        </w:rPr>
-        <w:t>João Lucas Reis</w:t>
-      </w:r>
-      <w:r>
-        <w:rPr>
-          <w:rFonts w:ascii="Segoe UI" w:hAnsi="Segoe UI" w:cs="Segoe UI"/>
-          <w:b/>
-          <w:bCs/>
-          <w:color w:val="806000" w:themeColor="accent4" w:themeShade="80"/>
-          <w:sz w:val="24"/>
-          <w:szCs w:val="24"/>
-        </w:rPr>
-        <w:t xml:space="preserve"> - </w:t>
-      </w:r>
-      <w:r>
-        <w:rPr>
-          <w:rFonts w:ascii="Segoe UI" w:hAnsi="Segoe UI" w:cs="Segoe UI"/>
-          <w:b/>
-          <w:bCs/>
-          <w:color w:val="806000" w:themeColor="accent4" w:themeShade="80"/>
-          <w:sz w:val="24"/>
-          <w:szCs w:val="24"/>
-        </w:rPr>
-        <w:t>0125</w:t>
-      </w:r>
-      <w:r>
-        <w:rPr>
-          <w:rFonts w:ascii="Segoe UI" w:hAnsi="Segoe UI" w:cs="Segoe UI"/>
-          <w:b/>
-          <w:bCs/>
-          <w:color w:val="806000" w:themeColor="accent4" w:themeShade="80"/>
-          <w:sz w:val="24"/>
-          <w:szCs w:val="24"/>
-        </w:rPr>
-        <w:t>1009</w:t>
-      </w:r>
-    </w:p>
-    <w:p>
-      <w:pPr>
-        <w:jc w:val="center"/>
-        <w:rPr>
-          <w:rFonts w:ascii="Segoe UI" w:hAnsi="Segoe UI" w:cs="Segoe UI"/>
-          <w:b/>
-          <w:bCs/>
-          <w:color w:val="806000" w:themeColor="accent4" w:themeShade="80"/>
-          <w:sz w:val="24"/>
-          <w:szCs w:val="24"/>
-        </w:rPr>
-      </w:pPr>
-      <w:r>
-        <w:rPr>
-          <w:rFonts w:ascii="Segoe UI" w:hAnsi="Segoe UI" w:cs="Segoe UI"/>
-          <w:b/>
-          <w:bCs/>
-          <w:color w:val="806000" w:themeColor="accent4" w:themeShade="80"/>
-          <w:sz w:val="24"/>
-          <w:szCs w:val="24"/>
-        </w:rPr>
-        <w:t>Letícia Rodrigues</w:t>
-      </w:r>
-      <w:r>
-        <w:rPr>
-          <w:rFonts w:ascii="Segoe UI" w:hAnsi="Segoe UI" w:cs="Segoe UI"/>
-          <w:b/>
-          <w:bCs/>
-          <w:color w:val="806000" w:themeColor="accent4" w:themeShade="80"/>
-          <w:sz w:val="24"/>
-          <w:szCs w:val="24"/>
-        </w:rPr>
-        <w:t xml:space="preserve"> - </w:t>
-      </w:r>
-      <w:r>
-        <w:rPr>
-          <w:rFonts w:ascii="Segoe UI" w:hAnsi="Segoe UI" w:cs="Segoe UI"/>
-          <w:b/>
-          <w:bCs/>
-          <w:color w:val="806000" w:themeColor="accent4" w:themeShade="80"/>
-          <w:sz w:val="24"/>
-          <w:szCs w:val="24"/>
-        </w:rPr>
-        <w:t>0125</w:t>
-      </w:r>
-      <w:r>
-        <w:rPr>
-          <w:rFonts w:ascii="Segoe UI" w:hAnsi="Segoe UI" w:cs="Segoe UI"/>
-          <w:b/>
-          <w:bCs/>
-          <w:color w:val="806000" w:themeColor="accent4" w:themeShade="80"/>
-          <w:sz w:val="24"/>
-          <w:szCs w:val="24"/>
-        </w:rPr>
-        <w:t>1093</w:t>
+        <w:t>1002</w:t>
       </w:r>
     </w:p>
     <w:p>
@@ -747,48 +805,7 @@
           <w:sz w:val="24"/>
           <w:szCs w:val="24"/>
         </w:rPr>
-        <w:t>Rayssa Casagrande</w:t>
-      </w:r>
-      <w:r>
-        <w:rPr>
-          <w:rFonts w:ascii="Segoe UI" w:hAnsi="Segoe UI" w:cs="Segoe UI"/>
-          <w:b/>
-          <w:bCs/>
-          <w:color w:val="806000" w:themeColor="accent4" w:themeShade="80"/>
-          <w:sz w:val="24"/>
-          <w:szCs w:val="24"/>
-        </w:rPr>
-        <w:t xml:space="preserve"> </w:t>
-      </w:r>
-      <w:r>
-        <w:rPr>
-          <w:b/>
-          <w:bCs/>
-          <w:color w:val="806000" w:themeColor="accent4" w:themeShade="80"/>
-        </w:rPr>
-        <w:t xml:space="preserve">- </w:t>
-      </w:r>
-      <w:r>
-        <w:rPr>
-          <w:rFonts w:ascii="Segoe UI" w:hAnsi="Segoe UI" w:cs="Segoe UI"/>
-          <w:b/>
-          <w:bCs/>
-          <w:color w:val="806000" w:themeColor="accent4" w:themeShade="80"/>
-          <w:sz w:val="24"/>
-          <w:szCs w:val="24"/>
-        </w:rPr>
-        <w:t>0125</w:t>
-      </w:r>
-      <w:r>
-        <w:rPr>
-          <w:rFonts w:ascii="Segoe UI" w:hAnsi="Segoe UI" w:cs="Segoe UI"/>
-          <w:b/>
-          <w:bCs/>
-          <w:color w:val="806000" w:themeColor="accent4" w:themeShade="80"/>
-          <w:sz w:val="24"/>
-          <w:szCs w:val="24"/>
-        </w:rPr>
-        <w:t>1002</w:t>
+        <w:t>Guilherme Mendes - 01232147</w:t>
       </w:r>
     </w:p>
     <w:p/>
@@ -914,6 +931,7 @@
           <w:sz w:val="28"/>
           <w:szCs w:val="28"/>
         </w:rPr>
+        <w:lastRenderedPageBreak/>
         <w:t xml:space="preserve">São Paulo </w:t>
       </w:r>
       <w:r>
@@ -1313,7 +1331,6 @@
           <w:sz w:val="24"/>
           <w:szCs w:val="24"/>
         </w:rPr>
-        <w:lastRenderedPageBreak/>
         <w:t>Segundo a Sociedade Brasileira de Pneumologia e Tisiologia (SBPT)</w:t>
       </w:r>
       <w:r>
@@ -1332,7 +1349,34 @@
           <w:sz w:val="24"/>
           <w:szCs w:val="24"/>
         </w:rPr>
-        <w:t xml:space="preserve">ma vez no sangue, as partículas de gás ligam-se à hemoglobina, proteína responsável por transportar oxigênio a todo o corpo, e retira as moléculas de oxigênio. A hemoglobina se liga ao monóxido de carbono cerca de 200 a 300 vezes mais do que ao oxigênio, tornando impossível que o corpo humano respire. </w:t>
+        <w:t>ma vez no sangue, as partículas de gás ligam-se à hemoglobina, proteína responsável por transportar oxigênio a todo o corpo, e retira as moléculas de oxigênio.</w:t>
+      </w:r>
+      <w:r>
+        <w:rPr>
+          <w:rFonts w:ascii="Segoe UI" w:hAnsi="Segoe UI" w:cs="Segoe UI"/>
+          <w:color w:val="002060"/>
+          <w:sz w:val="24"/>
+          <w:szCs w:val="24"/>
+        </w:rPr>
+        <w:t xml:space="preserve"> </w:t>
+      </w:r>
+      <w:r>
+        <w:rPr>
+          <w:rFonts w:ascii="Segoe UI" w:hAnsi="Segoe UI" w:cs="Segoe UI"/>
+          <w:color w:val="002060"/>
+          <w:sz w:val="24"/>
+          <w:szCs w:val="24"/>
+        </w:rPr>
+        <w:t>O monóxido de carbono (CO) é um gás tóxico que pode ser liberado na combustão de gás natural.</w:t>
+      </w:r>
+      <w:r>
+        <w:rPr>
+          <w:rFonts w:ascii="Segoe UI" w:hAnsi="Segoe UI" w:cs="Segoe UI"/>
+          <w:color w:val="002060"/>
+          <w:sz w:val="24"/>
+          <w:szCs w:val="24"/>
+        </w:rPr>
+        <w:t xml:space="preserve"> A hemoglobina se liga ao monóxido de carbono cerca de 200 a 300 vezes mais do que ao oxigênio, tornando impossível que o corpo humano respire. </w:t>
       </w:r>
     </w:p>
     <w:p>
@@ -1511,7 +1555,17 @@
           <w:sz w:val="24"/>
           <w:szCs w:val="24"/>
         </w:rPr>
-        <w:t xml:space="preserve">Somente na primeira semana de 2024 foram atendidos pelos Bombeiros mais de 12 casos de vazamento de gás encanado sendo que um deles, em 6 de janeiro, resultou em uma explosão durante a madrugada e, no dia seguinte, voltou a ocorrer. Como </w:t>
+        <w:t xml:space="preserve">Somente na primeira semana de 2024 foram atendidos pelos Bombeiros mais de 12 casos de vazamento de gás encanado sendo que um deles, em 6 de </w:t>
+      </w:r>
+      <w:r>
+        <w:rPr>
+          <w:rFonts w:ascii="Segoe UI" w:hAnsi="Segoe UI" w:cs="Segoe UI"/>
+          <w:color w:val="002060"/>
+          <w:sz w:val="24"/>
+          <w:szCs w:val="24"/>
+        </w:rPr>
+        <w:lastRenderedPageBreak/>
+        <w:t xml:space="preserve">janeiro, resultou em uma explosão durante a madrugada e, no dia seguinte, voltou a ocorrer. Como </w:t>
       </w:r>
       <w:r>
         <w:rPr>
@@ -1564,7 +1618,6 @@
           <w:sz w:val="24"/>
           <w:szCs w:val="24"/>
         </w:rPr>
-        <w:lastRenderedPageBreak/>
         <w:t>Em setembro de 2023 um casal faleceu dormindo em uma mansão no litoral Paulista por intoxicação de monóxido de carbono, que ocorreu após um cano do local onde estavam se partir.</w:t>
       </w:r>
     </w:p>
@@ -1752,6 +1805,7 @@
           <w:sz w:val="24"/>
           <w:szCs w:val="24"/>
         </w:rPr>
+        <w:lastRenderedPageBreak/>
         <w:t>A partir de todos esses dados é chegada a conclusão de que, infelizmente, todos sofrem com as consequências de um “simples” vazamento de gás encanado</w:t>
       </w:r>
       <w:r>
@@ -1787,7 +1841,6 @@
           <w:sz w:val="24"/>
           <w:szCs w:val="24"/>
         </w:rPr>
-        <w:lastRenderedPageBreak/>
         <w:t xml:space="preserve">Os administradores do condomínio que precisarão arcar com os custos de reparo caso haja uma explosão, assim como com as indenizações necessárias para os condôminos afetados; </w:t>
       </w:r>
     </w:p>
@@ -1995,7 +2048,17 @@
           <w:sz w:val="24"/>
           <w:szCs w:val="24"/>
         </w:rPr>
-        <w:t>E para condomínios residenciais, a solução ideal é a implementação de sensores de alta precisão que se conectam diretamente ao sistema de gestão do condomínio.</w:t>
+        <w:t xml:space="preserve">E para condomínios residenciais, a solução ideal é a implementação de sensores </w:t>
+      </w:r>
+      <w:r>
+        <w:rPr>
+          <w:rFonts w:ascii="Segoe UI" w:hAnsi="Segoe UI" w:cs="Segoe UI"/>
+          <w:color w:val="002060"/>
+          <w:sz w:val="24"/>
+          <w:szCs w:val="24"/>
+        </w:rPr>
+        <w:lastRenderedPageBreak/>
+        <w:t>de alta precisão que se conectam diretamente ao sistema de gestão do condomínio.</w:t>
       </w:r>
     </w:p>
     <w:p>
@@ -2031,7 +2094,6 @@
           <w:sz w:val="24"/>
           <w:szCs w:val="24"/>
         </w:rPr>
-        <w:lastRenderedPageBreak/>
         <w:drawing>
           <wp:anchor distT="0" distB="0" distL="114300" distR="114300" simplePos="0" relativeHeight="251658240" behindDoc="0" locked="0" layoutInCell="1" allowOverlap="1" wp14:anchorId="19F3EBBD" wp14:editId="5B71CCF8">
             <wp:simplePos x="0" y="0"/>
@@ -2155,7 +2217,17 @@
           <w:sz w:val="24"/>
           <w:szCs w:val="24"/>
         </w:rPr>
-        <w:t xml:space="preserve"> Investir em uma solução corporativa de detecção de gás natural, especialmente desenvolvida para condomínios residenciais, é a chave para garantir a segurança dos moradores e proteger o patrimônio. Sensores inteligentes e monitoramento contínuo oferecem uma resposta rápida e eficaz a qualquer risco de vazamento, proporcionando tranquilidade para todos os envolvidos. A tecnologia, ao ser integrada ao sistema do condomínio, não só previne acidentes como também oferece uma gestão mais eficiente e segura para os responsáveis pela administração do local.</w:t>
+        <w:t xml:space="preserve"> Investir em uma solução corporativa de detecção de gás natural, especialmente desenvolvida para condomínios residenciais, é a chave para garantir a segurança dos moradores e proteger o patrimônio. Sensores inteligentes e monitoramento contínuo oferecem uma resposta rápida e eficaz a qualquer risco de vazamento, proporcionando tranquilidade para todos os envolvidos. A tecnologia, ao ser integrada ao sistema do condomínio, não só </w:t>
+      </w:r>
+      <w:r>
+        <w:rPr>
+          <w:rFonts w:ascii="Segoe UI" w:hAnsi="Segoe UI" w:cs="Segoe UI"/>
+          <w:color w:val="002060"/>
+          <w:sz w:val="24"/>
+          <w:szCs w:val="24"/>
+        </w:rPr>
+        <w:lastRenderedPageBreak/>
+        <w:t>previne acidentes como também oferece uma gestão mais eficiente e segura para os responsáveis pela administração do local.</w:t>
       </w:r>
     </w:p>
     <w:p>
@@ -2205,7 +2277,6 @@
           <w:sz w:val="32"/>
           <w:szCs w:val="32"/>
         </w:rPr>
-        <w:lastRenderedPageBreak/>
         <w:t xml:space="preserve">OBJETIVO </w:t>
       </w:r>
     </w:p>
@@ -2571,6 +2642,7 @@
           <w:sz w:val="24"/>
           <w:szCs w:val="24"/>
         </w:rPr>
+        <w:lastRenderedPageBreak/>
         <w:t>A entrega do software incluirá funcionalidades essenciais testadas e documentadas dentro do prazo estabelecido.</w:t>
       </w:r>
     </w:p>
@@ -2617,7 +2689,6 @@
           <w:sz w:val="24"/>
           <w:szCs w:val="24"/>
         </w:rPr>
-        <w:lastRenderedPageBreak/>
         <w:t>• A instalação dos sensores deve ser feita de 30 centímetros a 1 metro do teto e pertos de pontos de saída fácil de gás;</w:t>
       </w:r>
     </w:p>
@@ -3121,6 +3192,7 @@
           <w:sz w:val="24"/>
           <w:szCs w:val="24"/>
         </w:rPr>
+        <w:lastRenderedPageBreak/>
         <w:t>A equipe de instalação deve ter acesso livre aos prédios do condomínio durante o período de instalação;</w:t>
       </w:r>
     </w:p>
@@ -3173,7 +3245,6 @@
           <w:sz w:val="24"/>
           <w:szCs w:val="24"/>
         </w:rPr>
-        <w:lastRenderedPageBreak/>
         <w:t xml:space="preserve">O treinamento presencial será fornecido pela equipe da </w:t>
       </w:r>
       <w:r>
@@ -3629,6 +3700,7 @@
           <w:sz w:val="24"/>
           <w:szCs w:val="24"/>
         </w:rPr>
+        <w:lastRenderedPageBreak/>
         <w:t>A detecção deve ocorrer em menos de 5 segundos após a concentração de gás atingir certo nível</w:t>
       </w:r>
       <w:r>
@@ -3734,7 +3806,6 @@
           <w:sz w:val="24"/>
           <w:szCs w:val="24"/>
         </w:rPr>
-        <w:lastRenderedPageBreak/>
         <w:t>Os responsáveis pela instalação devem possuir certificação técnica em eletrônica ou automação</w:t>
       </w:r>
       <w:r>
@@ -4021,7 +4092,7 @@
 </file>
 
 <file path=word/endnotes.xml><?xml version="1.0" encoding="utf-8"?>
-<w:endnotes xmlns:wpc="http://schemas.microsoft.com/office/word/2010/wordprocessingCanvas" xmlns:cx="http://schemas.microsoft.com/office/drawing/2014/chartex" xmlns:cx1="http://schemas.microsoft.com/office/drawing/2015/9/8/chartex" xmlns:cx2="http://schemas.microsoft.com/office/drawing/2015/10/21/chartex" xmlns:cx3="http://schemas.microsoft.com/office/drawing/2016/5/9/chartex" xmlns:cx4="http://schemas.microsoft.com/office/drawing/2016/5/10/chartex" xmlns:cx5="http://schemas.microsoft.com/office/drawing/2016/5/11/chartex" xmlns:cx6="http://schemas.microsoft.com/office/drawing/2016/5/12/chartex" xmlns:cx7="http://schemas.microsoft.com/office/drawing/2016/5/13/chartex" xmlns:cx8="http://schemas.microsoft.com/office/drawing/2016/5/14/chartex" xmlns:mc="http://schemas.openxmlformats.org/markup-compatibility/2006" xmlns:aink="http://schemas.microsoft.com/office/drawing/2016/ink" xmlns:am3d="http://schemas.microsoft.com/office/drawing/2017/model3d" xmlns:o="urn:schemas-microsoft-com:office:office" xmlns:r="http://schemas.openxmlformats.org/officeDocument/2006/relationships" xmlns:m="http://schemas.openxmlformats.org/officeDocument/2006/math" xmlns:v="urn:schemas-microsoft-com:vml" xmlns:wp14="http://schemas.microsoft.com/office/word/2010/wordprocessingDrawing" xmlns:wp="http://schemas.openxmlformats.org/drawingml/2006/wordprocessingDrawing" xmlns:w10="urn:schemas-microsoft-com:office:word" xmlns:w="http://schemas.openxmlformats.org/wordprocessingml/2006/main" xmlns:w14="http://schemas.microsoft.com/office/word/2010/wordml" xmlns:w15="http://schemas.microsoft.com/office/word/2012/wordml" xmlns:w16cex="http://schemas.microsoft.com/office/word/2018/wordml/cex" xmlns:w16cid="http://schemas.microsoft.com/office/word/2016/wordml/cid" xmlns:w16="http://schemas.microsoft.com/office/word/2018/wordml" xmlns:w16sdtdh="http://schemas.microsoft.com/office/word/2020/wordml/sdtdatahash" xmlns:w16se="http://schemas.microsoft.com/office/word/2015/wordml/symex" xmlns:wpg="http://schemas.microsoft.com/office/word/2010/wordprocessingGroup" xmlns:wpi="http://schemas.microsoft.com/office/word/2010/wordprocessingInk" xmlns:wne="http://schemas.microsoft.com/office/word/2006/wordml" xmlns:wps="http://schemas.microsoft.com/office/word/2010/wordprocessingShape" mc:Ignorable="w14 w15 w16se w16cid w16 w16cex w16sdtdh wp14">
+<w:endnotes xmlns:wpc="http://schemas.microsoft.com/office/word/2010/wordprocessingCanvas" xmlns:cx="http://schemas.microsoft.com/office/drawing/2014/chartex" xmlns:cx1="http://schemas.microsoft.com/office/drawing/2015/9/8/chartex" xmlns:cx2="http://schemas.microsoft.com/office/drawing/2015/10/21/chartex" xmlns:cx3="http://schemas.microsoft.com/office/drawing/2016/5/9/chartex" xmlns:cx4="http://schemas.microsoft.com/office/drawing/2016/5/10/chartex" xmlns:cx5="http://schemas.microsoft.com/office/drawing/2016/5/11/chartex" xmlns:cx6="http://schemas.microsoft.com/office/drawing/2016/5/12/chartex" xmlns:cx7="http://schemas.microsoft.com/office/drawing/2016/5/13/chartex" xmlns:cx8="http://schemas.microsoft.com/office/drawing/2016/5/14/chartex" xmlns:mc="http://schemas.openxmlformats.org/markup-compatibility/2006" xmlns:aink="http://schemas.microsoft.com/office/drawing/2016/ink" xmlns:am3d="http://schemas.microsoft.com/office/drawing/2017/model3d" xmlns:o="urn:schemas-microsoft-com:office:office" xmlns:oel="http://schemas.microsoft.com/office/2019/extlst" xmlns:r="http://schemas.openxmlformats.org/officeDocument/2006/relationships" xmlns:m="http://schemas.openxmlformats.org/officeDocument/2006/math" xmlns:v="urn:schemas-microsoft-com:vml" xmlns:wp14="http://schemas.microsoft.com/office/word/2010/wordprocessingDrawing" xmlns:wp="http://schemas.openxmlformats.org/drawingml/2006/wordprocessingDrawing" xmlns:w10="urn:schemas-microsoft-com:office:word" xmlns:w="http://schemas.openxmlformats.org/wordprocessingml/2006/main" xmlns:w14="http://schemas.microsoft.com/office/word/2010/wordml" xmlns:w15="http://schemas.microsoft.com/office/word/2012/wordml" xmlns:w16cex="http://schemas.microsoft.com/office/word/2018/wordml/cex" xmlns:w16cid="http://schemas.microsoft.com/office/word/2016/wordml/cid" xmlns:w16="http://schemas.microsoft.com/office/word/2018/wordml" xmlns:w16du="http://schemas.microsoft.com/office/word/2023/wordml/word16du" xmlns:w16sdtdh="http://schemas.microsoft.com/office/word/2020/wordml/sdtdatahash" xmlns:w16sdtfl="http://schemas.microsoft.com/office/word/2024/wordml/sdtformatlock" xmlns:w16se="http://schemas.microsoft.com/office/word/2015/wordml/symex" xmlns:wpg="http://schemas.microsoft.com/office/word/2010/wordprocessingGroup" xmlns:wpi="http://schemas.microsoft.com/office/word/2010/wordprocessingInk" xmlns:wne="http://schemas.microsoft.com/office/word/2006/wordml" xmlns:wps="http://schemas.microsoft.com/office/word/2010/wordprocessingShape" mc:Ignorable="w14 w15 w16se w16cid w16 w16cex w16sdtdh w16sdtfl w16du wp14">
   <w:endnote w:type="separator" w:id="-1">
     <w:p>
       <w:pPr>
@@ -4046,7 +4117,7 @@
 </file>
 
 <file path=word/footer1.xml><?xml version="1.0" encoding="utf-8"?>
-<w:ftr xmlns:wpc="http://schemas.microsoft.com/office/word/2010/wordprocessingCanvas" xmlns:cx="http://schemas.microsoft.com/office/drawing/2014/chartex" xmlns:cx1="http://schemas.microsoft.com/office/drawing/2015/9/8/chartex" xmlns:cx2="http://schemas.microsoft.com/office/drawing/2015/10/21/chartex" xmlns:cx3="http://schemas.microsoft.com/office/drawing/2016/5/9/chartex" xmlns:cx4="http://schemas.microsoft.com/office/drawing/2016/5/10/chartex" xmlns:cx5="http://schemas.microsoft.com/office/drawing/2016/5/11/chartex" xmlns:cx6="http://schemas.microsoft.com/office/drawing/2016/5/12/chartex" xmlns:cx7="http://schemas.microsoft.com/office/drawing/2016/5/13/chartex" xmlns:cx8="http://schemas.microsoft.com/office/drawing/2016/5/14/chartex" xmlns:mc="http://schemas.openxmlformats.org/markup-compatibility/2006" xmlns:aink="http://schemas.microsoft.com/office/drawing/2016/ink" xmlns:am3d="http://schemas.microsoft.com/office/drawing/2017/model3d" xmlns:o="urn:schemas-microsoft-com:office:office" xmlns:r="http://schemas.openxmlformats.org/officeDocument/2006/relationships" xmlns:m="http://schemas.openxmlformats.org/officeDocument/2006/math" xmlns:v="urn:schemas-microsoft-com:vml" xmlns:wp14="http://schemas.microsoft.com/office/word/2010/wordprocessingDrawing" xmlns:wp="http://schemas.openxmlformats.org/drawingml/2006/wordprocessingDrawing" xmlns:w10="urn:schemas-microsoft-com:office:word" xmlns:w="http://schemas.openxmlformats.org/wordprocessingml/2006/main" xmlns:w14="http://schemas.microsoft.com/office/word/2010/wordml" xmlns:w15="http://schemas.microsoft.com/office/word/2012/wordml" xmlns:w16cex="http://schemas.microsoft.com/office/word/2018/wordml/cex" xmlns:w16cid="http://schemas.microsoft.com/office/word/2016/wordml/cid" xmlns:w16="http://schemas.microsoft.com/office/word/2018/wordml" xmlns:w16sdtdh="http://schemas.microsoft.com/office/word/2020/wordml/sdtdatahash" xmlns:w16se="http://schemas.microsoft.com/office/word/2015/wordml/symex" xmlns:wpg="http://schemas.microsoft.com/office/word/2010/wordprocessingGroup" xmlns:wpi="http://schemas.microsoft.com/office/word/2010/wordprocessingInk" xmlns:wne="http://schemas.microsoft.com/office/word/2006/wordml" xmlns:wps="http://schemas.microsoft.com/office/word/2010/wordprocessingShape" mc:Ignorable="w14 w15 w16se w16cid w16 w16cex w16sdtdh wp14">
+<w:ftr xmlns:wpc="http://schemas.microsoft.com/office/word/2010/wordprocessingCanvas" xmlns:cx="http://schemas.microsoft.com/office/drawing/2014/chartex" xmlns:cx1="http://schemas.microsoft.com/office/drawing/2015/9/8/chartex" xmlns:cx2="http://schemas.microsoft.com/office/drawing/2015/10/21/chartex" xmlns:cx3="http://schemas.microsoft.com/office/drawing/2016/5/9/chartex" xmlns:cx4="http://schemas.microsoft.com/office/drawing/2016/5/10/chartex" xmlns:cx5="http://schemas.microsoft.com/office/drawing/2016/5/11/chartex" xmlns:cx6="http://schemas.microsoft.com/office/drawing/2016/5/12/chartex" xmlns:cx7="http://schemas.microsoft.com/office/drawing/2016/5/13/chartex" xmlns:cx8="http://schemas.microsoft.com/office/drawing/2016/5/14/chartex" xmlns:mc="http://schemas.openxmlformats.org/markup-compatibility/2006" xmlns:aink="http://schemas.microsoft.com/office/drawing/2016/ink" xmlns:am3d="http://schemas.microsoft.com/office/drawing/2017/model3d" xmlns:o="urn:schemas-microsoft-com:office:office" xmlns:oel="http://schemas.microsoft.com/office/2019/extlst" xmlns:r="http://schemas.openxmlformats.org/officeDocument/2006/relationships" xmlns:m="http://schemas.openxmlformats.org/officeDocument/2006/math" xmlns:v="urn:schemas-microsoft-com:vml" xmlns:wp14="http://schemas.microsoft.com/office/word/2010/wordprocessingDrawing" xmlns:wp="http://schemas.openxmlformats.org/drawingml/2006/wordprocessingDrawing" xmlns:w10="urn:schemas-microsoft-com:office:word" xmlns:w="http://schemas.openxmlformats.org/wordprocessingml/2006/main" xmlns:w14="http://schemas.microsoft.com/office/word/2010/wordml" xmlns:w15="http://schemas.microsoft.com/office/word/2012/wordml" xmlns:w16cex="http://schemas.microsoft.com/office/word/2018/wordml/cex" xmlns:w16cid="http://schemas.microsoft.com/office/word/2016/wordml/cid" xmlns:w16="http://schemas.microsoft.com/office/word/2018/wordml" xmlns:w16du="http://schemas.microsoft.com/office/word/2023/wordml/word16du" xmlns:w16sdtdh="http://schemas.microsoft.com/office/word/2020/wordml/sdtdatahash" xmlns:w16sdtfl="http://schemas.microsoft.com/office/word/2024/wordml/sdtformatlock" xmlns:w16se="http://schemas.microsoft.com/office/word/2015/wordml/symex" xmlns:wpg="http://schemas.microsoft.com/office/word/2010/wordprocessingGroup" xmlns:wpi="http://schemas.microsoft.com/office/word/2010/wordprocessingInk" xmlns:wne="http://schemas.microsoft.com/office/word/2006/wordml" xmlns:wps="http://schemas.microsoft.com/office/word/2010/wordprocessingShape" mc:Ignorable="w14 w15 w16se w16cid w16 w16cex w16sdtdh w16sdtfl w16du wp14">
   <w:p>
     <w:pPr>
       <w:pStyle w:val="Rodap"/>
@@ -4420,7 +4491,7 @@
 </file>
 
 <file path=word/footnotes.xml><?xml version="1.0" encoding="utf-8"?>
-<w:footnotes xmlns:wpc="http://schemas.microsoft.com/office/word/2010/wordprocessingCanvas" xmlns:cx="http://schemas.microsoft.com/office/drawing/2014/chartex" xmlns:cx1="http://schemas.microsoft.com/office/drawing/2015/9/8/chartex" xmlns:cx2="http://schemas.microsoft.com/office/drawing/2015/10/21/chartex" xmlns:cx3="http://schemas.microsoft.com/office/drawing/2016/5/9/chartex" xmlns:cx4="http://schemas.microsoft.com/office/drawing/2016/5/10/chartex" xmlns:cx5="http://schemas.microsoft.com/office/drawing/2016/5/11/chartex" xmlns:cx6="http://schemas.microsoft.com/office/drawing/2016/5/12/chartex" xmlns:cx7="http://schemas.microsoft.com/office/drawing/2016/5/13/chartex" xmlns:cx8="http://schemas.microsoft.com/office/drawing/2016/5/14/chartex" xmlns:mc="http://schemas.openxmlformats.org/markup-compatibility/2006" xmlns:aink="http://schemas.microsoft.com/office/drawing/2016/ink" xmlns:am3d="http://schemas.microsoft.com/office/drawing/2017/model3d" xmlns:o="urn:schemas-microsoft-com:office:office" xmlns:r="http://schemas.openxmlformats.org/officeDocument/2006/relationships" xmlns:m="http://schemas.openxmlformats.org/officeDocument/2006/math" xmlns:v="urn:schemas-microsoft-com:vml" xmlns:wp14="http://schemas.microsoft.com/office/word/2010/wordprocessingDrawing" xmlns:wp="http://schemas.openxmlformats.org/drawingml/2006/wordprocessingDrawing" xmlns:w10="urn:schemas-microsoft-com:office:word" xmlns:w="http://schemas.openxmlformats.org/wordprocessingml/2006/main" xmlns:w14="http://schemas.microsoft.com/office/word/2010/wordml" xmlns:w15="http://schemas.microsoft.com/office/word/2012/wordml" xmlns:w16cex="http://schemas.microsoft.com/office/word/2018/wordml/cex" xmlns:w16cid="http://schemas.microsoft.com/office/word/2016/wordml/cid" xmlns:w16="http://schemas.microsoft.com/office/word/2018/wordml" xmlns:w16sdtdh="http://schemas.microsoft.com/office/word/2020/wordml/sdtdatahash" xmlns:w16se="http://schemas.microsoft.com/office/word/2015/wordml/symex" xmlns:wpg="http://schemas.microsoft.com/office/word/2010/wordprocessingGroup" xmlns:wpi="http://schemas.microsoft.com/office/word/2010/wordprocessingInk" xmlns:wne="http://schemas.microsoft.com/office/word/2006/wordml" xmlns:wps="http://schemas.microsoft.com/office/word/2010/wordprocessingShape" mc:Ignorable="w14 w15 w16se w16cid w16 w16cex w16sdtdh wp14">
+<w:footnotes xmlns:wpc="http://schemas.microsoft.com/office/word/2010/wordprocessingCanvas" xmlns:cx="http://schemas.microsoft.com/office/drawing/2014/chartex" xmlns:cx1="http://schemas.microsoft.com/office/drawing/2015/9/8/chartex" xmlns:cx2="http://schemas.microsoft.com/office/drawing/2015/10/21/chartex" xmlns:cx3="http://schemas.microsoft.com/office/drawing/2016/5/9/chartex" xmlns:cx4="http://schemas.microsoft.com/office/drawing/2016/5/10/chartex" xmlns:cx5="http://schemas.microsoft.com/office/drawing/2016/5/11/chartex" xmlns:cx6="http://schemas.microsoft.com/office/drawing/2016/5/12/chartex" xmlns:cx7="http://schemas.microsoft.com/office/drawing/2016/5/13/chartex" xmlns:cx8="http://schemas.microsoft.com/office/drawing/2016/5/14/chartex" xmlns:mc="http://schemas.openxmlformats.org/markup-compatibility/2006" xmlns:aink="http://schemas.microsoft.com/office/drawing/2016/ink" xmlns:am3d="http://schemas.microsoft.com/office/drawing/2017/model3d" xmlns:o="urn:schemas-microsoft-com:office:office" xmlns:oel="http://schemas.microsoft.com/office/2019/extlst" xmlns:r="http://schemas.openxmlformats.org/officeDocument/2006/relationships" xmlns:m="http://schemas.openxmlformats.org/officeDocument/2006/math" xmlns:v="urn:schemas-microsoft-com:vml" xmlns:wp14="http://schemas.microsoft.com/office/word/2010/wordprocessingDrawing" xmlns:wp="http://schemas.openxmlformats.org/drawingml/2006/wordprocessingDrawing" xmlns:w10="urn:schemas-microsoft-com:office:word" xmlns:w="http://schemas.openxmlformats.org/wordprocessingml/2006/main" xmlns:w14="http://schemas.microsoft.com/office/word/2010/wordml" xmlns:w15="http://schemas.microsoft.com/office/word/2012/wordml" xmlns:w16cex="http://schemas.microsoft.com/office/word/2018/wordml/cex" xmlns:w16cid="http://schemas.microsoft.com/office/word/2016/wordml/cid" xmlns:w16="http://schemas.microsoft.com/office/word/2018/wordml" xmlns:w16du="http://schemas.microsoft.com/office/word/2023/wordml/word16du" xmlns:w16sdtdh="http://schemas.microsoft.com/office/word/2020/wordml/sdtdatahash" xmlns:w16sdtfl="http://schemas.microsoft.com/office/word/2024/wordml/sdtformatlock" xmlns:w16se="http://schemas.microsoft.com/office/word/2015/wordml/symex" xmlns:wpg="http://schemas.microsoft.com/office/word/2010/wordprocessingGroup" xmlns:wpi="http://schemas.microsoft.com/office/word/2010/wordprocessingInk" xmlns:wne="http://schemas.microsoft.com/office/word/2006/wordml" xmlns:wps="http://schemas.microsoft.com/office/word/2010/wordprocessingShape" mc:Ignorable="w14 w15 w16se w16cid w16 w16cex w16sdtdh w16sdtfl w16du wp14">
   <w:footnote w:type="separator" w:id="-1">
     <w:p>
       <w:pPr>
@@ -4445,7 +4516,7 @@
 </file>
 
 <file path=word/header1.xml><?xml version="1.0" encoding="utf-8"?>
-<w:hdr xmlns:wpc="http://schemas.microsoft.com/office/word/2010/wordprocessingCanvas" xmlns:cx="http://schemas.microsoft.com/office/drawing/2014/chartex" xmlns:cx1="http://schemas.microsoft.com/office/drawing/2015/9/8/chartex" xmlns:cx2="http://schemas.microsoft.com/office/drawing/2015/10/21/chartex" xmlns:cx3="http://schemas.microsoft.com/office/drawing/2016/5/9/chartex" xmlns:cx4="http://schemas.microsoft.com/office/drawing/2016/5/10/chartex" xmlns:cx5="http://schemas.microsoft.com/office/drawing/2016/5/11/chartex" xmlns:cx6="http://schemas.microsoft.com/office/drawing/2016/5/12/chartex" xmlns:cx7="http://schemas.microsoft.com/office/drawing/2016/5/13/chartex" xmlns:cx8="http://schemas.microsoft.com/office/drawing/2016/5/14/chartex" xmlns:mc="http://schemas.openxmlformats.org/markup-compatibility/2006" xmlns:aink="http://schemas.microsoft.com/office/drawing/2016/ink" xmlns:am3d="http://schemas.microsoft.com/office/drawing/2017/model3d" xmlns:o="urn:schemas-microsoft-com:office:office" xmlns:r="http://schemas.openxmlformats.org/officeDocument/2006/relationships" xmlns:m="http://schemas.openxmlformats.org/officeDocument/2006/math" xmlns:v="urn:schemas-microsoft-com:vml" xmlns:wp14="http://schemas.microsoft.com/office/word/2010/wordprocessingDrawing" xmlns:wp="http://schemas.openxmlformats.org/drawingml/2006/wordprocessingDrawing" xmlns:w10="urn:schemas-microsoft-com:office:word" xmlns:w="http://schemas.openxmlformats.org/wordprocessingml/2006/main" xmlns:w14="http://schemas.microsoft.com/office/word/2010/wordml" xmlns:w15="http://schemas.microsoft.com/office/word/2012/wordml" xmlns:w16cex="http://schemas.microsoft.com/office/word/2018/wordml/cex" xmlns:w16cid="http://schemas.microsoft.com/office/word/2016/wordml/cid" xmlns:w16="http://schemas.microsoft.com/office/word/2018/wordml" xmlns:w16sdtdh="http://schemas.microsoft.com/office/word/2020/wordml/sdtdatahash" xmlns:w16se="http://schemas.microsoft.com/office/word/2015/wordml/symex" xmlns:wpg="http://schemas.microsoft.com/office/word/2010/wordprocessingGroup" xmlns:wpi="http://schemas.microsoft.com/office/word/2010/wordprocessingInk" xmlns:wne="http://schemas.microsoft.com/office/word/2006/wordml" xmlns:wps="http://schemas.microsoft.com/office/word/2010/wordprocessingShape" mc:Ignorable="w14 w15 w16se w16cid w16 w16cex w16sdtdh wp14">
+<w:hdr xmlns:wpc="http://schemas.microsoft.com/office/word/2010/wordprocessingCanvas" xmlns:cx="http://schemas.microsoft.com/office/drawing/2014/chartex" xmlns:cx1="http://schemas.microsoft.com/office/drawing/2015/9/8/chartex" xmlns:cx2="http://schemas.microsoft.com/office/drawing/2015/10/21/chartex" xmlns:cx3="http://schemas.microsoft.com/office/drawing/2016/5/9/chartex" xmlns:cx4="http://schemas.microsoft.com/office/drawing/2016/5/10/chartex" xmlns:cx5="http://schemas.microsoft.com/office/drawing/2016/5/11/chartex" xmlns:cx6="http://schemas.microsoft.com/office/drawing/2016/5/12/chartex" xmlns:cx7="http://schemas.microsoft.com/office/drawing/2016/5/13/chartex" xmlns:cx8="http://schemas.microsoft.com/office/drawing/2016/5/14/chartex" xmlns:mc="http://schemas.openxmlformats.org/markup-compatibility/2006" xmlns:aink="http://schemas.microsoft.com/office/drawing/2016/ink" xmlns:am3d="http://schemas.microsoft.com/office/drawing/2017/model3d" xmlns:o="urn:schemas-microsoft-com:office:office" xmlns:oel="http://schemas.microsoft.com/office/2019/extlst" xmlns:r="http://schemas.openxmlformats.org/officeDocument/2006/relationships" xmlns:m="http://schemas.openxmlformats.org/officeDocument/2006/math" xmlns:v="urn:schemas-microsoft-com:vml" xmlns:wp14="http://schemas.microsoft.com/office/word/2010/wordprocessingDrawing" xmlns:wp="http://schemas.openxmlformats.org/drawingml/2006/wordprocessingDrawing" xmlns:w10="urn:schemas-microsoft-com:office:word" xmlns:w="http://schemas.openxmlformats.org/wordprocessingml/2006/main" xmlns:w14="http://schemas.microsoft.com/office/word/2010/wordml" xmlns:w15="http://schemas.microsoft.com/office/word/2012/wordml" xmlns:w16cex="http://schemas.microsoft.com/office/word/2018/wordml/cex" xmlns:w16cid="http://schemas.microsoft.com/office/word/2016/wordml/cid" xmlns:w16="http://schemas.microsoft.com/office/word/2018/wordml" xmlns:w16du="http://schemas.microsoft.com/office/word/2023/wordml/word16du" xmlns:w16sdtdh="http://schemas.microsoft.com/office/word/2020/wordml/sdtdatahash" xmlns:w16sdtfl="http://schemas.microsoft.com/office/word/2024/wordml/sdtformatlock" xmlns:w16se="http://schemas.microsoft.com/office/word/2015/wordml/symex" xmlns:wpg="http://schemas.microsoft.com/office/word/2010/wordprocessingGroup" xmlns:wpi="http://schemas.microsoft.com/office/word/2010/wordprocessingInk" xmlns:wne="http://schemas.microsoft.com/office/word/2006/wordml" xmlns:wps="http://schemas.microsoft.com/office/word/2010/wordprocessingShape" mc:Ignorable="w14 w15 w16se w16cid w16 w16cex w16sdtdh w16sdtfl w16du wp14">
   <w:p>
     <w:pPr>
       <w:pStyle w:val="Cabealho"/>
@@ -4882,7 +4953,7 @@
 </file>
 
 <file path=word/numbering.xml><?xml version="1.0" encoding="utf-8"?>
-<w:numbering xmlns:wpc="http://schemas.microsoft.com/office/word/2010/wordprocessingCanvas" xmlns:cx="http://schemas.microsoft.com/office/drawing/2014/chartex" xmlns:cx1="http://schemas.microsoft.com/office/drawing/2015/9/8/chartex" xmlns:cx2="http://schemas.microsoft.com/office/drawing/2015/10/21/chartex" xmlns:cx3="http://schemas.microsoft.com/office/drawing/2016/5/9/chartex" xmlns:cx4="http://schemas.microsoft.com/office/drawing/2016/5/10/chartex" xmlns:cx5="http://schemas.microsoft.com/office/drawing/2016/5/11/chartex" xmlns:cx6="http://schemas.microsoft.com/office/drawing/2016/5/12/chartex" xmlns:cx7="http://schemas.microsoft.com/office/drawing/2016/5/13/chartex" xmlns:cx8="http://schemas.microsoft.com/office/drawing/2016/5/14/chartex" xmlns:mc="http://schemas.openxmlformats.org/markup-compatibility/2006" xmlns:aink="http://schemas.microsoft.com/office/drawing/2016/ink" xmlns:am3d="http://schemas.microsoft.com/office/drawing/2017/model3d" xmlns:o="urn:schemas-microsoft-com:office:office" xmlns:r="http://schemas.openxmlformats.org/officeDocument/2006/relationships" xmlns:m="http://schemas.openxmlformats.org/officeDocument/2006/math" xmlns:v="urn:schemas-microsoft-com:vml" xmlns:wp14="http://schemas.microsoft.com/office/word/2010/wordprocessingDrawing" xmlns:wp="http://schemas.openxmlformats.org/drawingml/2006/wordprocessingDrawing" xmlns:w10="urn:schemas-microsoft-com:office:word" xmlns:w="http://schemas.openxmlformats.org/wordprocessingml/2006/main" xmlns:w14="http://schemas.microsoft.com/office/word/2010/wordml" xmlns:w15="http://schemas.microsoft.com/office/word/2012/wordml" xmlns:w16cex="http://schemas.microsoft.com/office/word/2018/wordml/cex" xmlns:w16cid="http://schemas.microsoft.com/office/word/2016/wordml/cid" xmlns:w16="http://schemas.microsoft.com/office/word/2018/wordml" xmlns:w16sdtdh="http://schemas.microsoft.com/office/word/2020/wordml/sdtdatahash" xmlns:w16se="http://schemas.microsoft.com/office/word/2015/wordml/symex" xmlns:wpg="http://schemas.microsoft.com/office/word/2010/wordprocessingGroup" xmlns:wpi="http://schemas.microsoft.com/office/word/2010/wordprocessingInk" xmlns:wne="http://schemas.microsoft.com/office/word/2006/wordml" xmlns:wps="http://schemas.microsoft.com/office/word/2010/wordprocessingShape" mc:Ignorable="w14 w15 w16se w16cid w16 w16cex w16sdtdh wp14">
+<w:numbering xmlns:wpc="http://schemas.microsoft.com/office/word/2010/wordprocessingCanvas" xmlns:cx="http://schemas.microsoft.com/office/drawing/2014/chartex" xmlns:cx1="http://schemas.microsoft.com/office/drawing/2015/9/8/chartex" xmlns:cx2="http://schemas.microsoft.com/office/drawing/2015/10/21/chartex" xmlns:cx3="http://schemas.microsoft.com/office/drawing/2016/5/9/chartex" xmlns:cx4="http://schemas.microsoft.com/office/drawing/2016/5/10/chartex" xmlns:cx5="http://schemas.microsoft.com/office/drawing/2016/5/11/chartex" xmlns:cx6="http://schemas.microsoft.com/office/drawing/2016/5/12/chartex" xmlns:cx7="http://schemas.microsoft.com/office/drawing/2016/5/13/chartex" xmlns:cx8="http://schemas.microsoft.com/office/drawing/2016/5/14/chartex" xmlns:mc="http://schemas.openxmlformats.org/markup-compatibility/2006" xmlns:aink="http://schemas.microsoft.com/office/drawing/2016/ink" xmlns:am3d="http://schemas.microsoft.com/office/drawing/2017/model3d" xmlns:o="urn:schemas-microsoft-com:office:office" xmlns:oel="http://schemas.microsoft.com/office/2019/extlst" xmlns:r="http://schemas.openxmlformats.org/officeDocument/2006/relationships" xmlns:m="http://schemas.openxmlformats.org/officeDocument/2006/math" xmlns:v="urn:schemas-microsoft-com:vml" xmlns:wp14="http://schemas.microsoft.com/office/word/2010/wordprocessingDrawing" xmlns:wp="http://schemas.openxmlformats.org/drawingml/2006/wordprocessingDrawing" xmlns:w10="urn:schemas-microsoft-com:office:word" xmlns:w="http://schemas.openxmlformats.org/wordprocessingml/2006/main" xmlns:w14="http://schemas.microsoft.com/office/word/2010/wordml" xmlns:w15="http://schemas.microsoft.com/office/word/2012/wordml" xmlns:w16cex="http://schemas.microsoft.com/office/word/2018/wordml/cex" xmlns:w16cid="http://schemas.microsoft.com/office/word/2016/wordml/cid" xmlns:w16="http://schemas.microsoft.com/office/word/2018/wordml" xmlns:w16du="http://schemas.microsoft.com/office/word/2023/wordml/word16du" xmlns:w16sdtdh="http://schemas.microsoft.com/office/word/2020/wordml/sdtdatahash" xmlns:w16sdtfl="http://schemas.microsoft.com/office/word/2024/wordml/sdtformatlock" xmlns:w16se="http://schemas.microsoft.com/office/word/2015/wordml/symex" xmlns:wpg="http://schemas.microsoft.com/office/word/2010/wordprocessingGroup" xmlns:wpi="http://schemas.microsoft.com/office/word/2010/wordprocessingInk" xmlns:wne="http://schemas.microsoft.com/office/word/2006/wordml" xmlns:wps="http://schemas.microsoft.com/office/word/2010/wordprocessingShape" mc:Ignorable="w14 w15 w16se w16cid w16 w16cex w16sdtdh w16sdtfl w16du wp14">
   <w:abstractNum w:abstractNumId="0" w15:restartNumberingAfterBreak="0">
     <w:nsid w:val="01030525"/>
     <w:multiLevelType w:val="hybridMultilevel"/>
@@ -6206,47 +6277,47 @@
       </w:pPr>
     </w:lvl>
   </w:abstractNum>
-  <w:num w:numId="1">
+  <w:num w:numId="1" w16cid:durableId="33891546">
     <w:abstractNumId w:val="11"/>
   </w:num>
-  <w:num w:numId="2">
+  <w:num w:numId="2" w16cid:durableId="690882325">
     <w:abstractNumId w:val="3"/>
   </w:num>
-  <w:num w:numId="3">
+  <w:num w:numId="3" w16cid:durableId="541862717">
     <w:abstractNumId w:val="5"/>
   </w:num>
-  <w:num w:numId="4">
+  <w:num w:numId="4" w16cid:durableId="320086695">
     <w:abstractNumId w:val="9"/>
   </w:num>
-  <w:num w:numId="5">
+  <w:num w:numId="5" w16cid:durableId="677734588">
     <w:abstractNumId w:val="6"/>
   </w:num>
-  <w:num w:numId="6">
+  <w:num w:numId="6" w16cid:durableId="1536308201">
     <w:abstractNumId w:val="1"/>
   </w:num>
-  <w:num w:numId="7">
+  <w:num w:numId="7" w16cid:durableId="15037323">
     <w:abstractNumId w:val="2"/>
   </w:num>
-  <w:num w:numId="8">
+  <w:num w:numId="8" w16cid:durableId="481310047">
     <w:abstractNumId w:val="10"/>
   </w:num>
-  <w:num w:numId="9">
+  <w:num w:numId="9" w16cid:durableId="1217081999">
     <w:abstractNumId w:val="0"/>
   </w:num>
-  <w:num w:numId="10">
+  <w:num w:numId="10" w16cid:durableId="243145743">
     <w:abstractNumId w:val="4"/>
   </w:num>
-  <w:num w:numId="11">
+  <w:num w:numId="11" w16cid:durableId="184641275">
     <w:abstractNumId w:val="7"/>
   </w:num>
-  <w:num w:numId="12">
+  <w:num w:numId="12" w16cid:durableId="421100529">
     <w:abstractNumId w:val="8"/>
   </w:num>
 </w:numbering>
 </file>
 
 <file path=word/styles.xml><?xml version="1.0" encoding="utf-8"?>
-<w:styles xmlns:mc="http://schemas.openxmlformats.org/markup-compatibility/2006" xmlns:r="http://schemas.openxmlformats.org/officeDocument/2006/relationships" xmlns:w="http://schemas.openxmlformats.org/wordprocessingml/2006/main" xmlns:w14="http://schemas.microsoft.com/office/word/2010/wordml" xmlns:w15="http://schemas.microsoft.com/office/word/2012/wordml" xmlns:w16cex="http://schemas.microsoft.com/office/word/2018/wordml/cex" xmlns:w16cid="http://schemas.microsoft.com/office/word/2016/wordml/cid" xmlns:w16="http://schemas.microsoft.com/office/word/2018/wordml" xmlns:w16sdtdh="http://schemas.microsoft.com/office/word/2020/wordml/sdtdatahash" xmlns:w16se="http://schemas.microsoft.com/office/word/2015/wordml/symex" mc:Ignorable="w14 w15 w16se w16cid w16 w16cex w16sdtdh">
+<w:styles xmlns:mc="http://schemas.openxmlformats.org/markup-compatibility/2006" xmlns:r="http://schemas.openxmlformats.org/officeDocument/2006/relationships" xmlns:w="http://schemas.openxmlformats.org/wordprocessingml/2006/main" xmlns:w14="http://schemas.microsoft.com/office/word/2010/wordml" xmlns:w15="http://schemas.microsoft.com/office/word/2012/wordml" xmlns:w16cex="http://schemas.microsoft.com/office/word/2018/wordml/cex" xmlns:w16cid="http://schemas.microsoft.com/office/word/2016/wordml/cid" xmlns:w16="http://schemas.microsoft.com/office/word/2018/wordml" xmlns:w16du="http://schemas.microsoft.com/office/word/2023/wordml/word16du" xmlns:w16sdtdh="http://schemas.microsoft.com/office/word/2020/wordml/sdtdatahash" xmlns:w16sdtfl="http://schemas.microsoft.com/office/word/2024/wordml/sdtformatlock" xmlns:w16se="http://schemas.microsoft.com/office/word/2015/wordml/symex" mc:Ignorable="w14 w15 w16se w16cid w16 w16cex w16sdtdh w16sdtfl w16du">
   <w:docDefaults>
     <w:rPrDefault>
       <w:rPr>
@@ -6648,7 +6719,6 @@
   <w:style w:type="character" w:default="1" w:styleId="Fontepargpadro">
     <w:name w:val="Default Paragraph Font"/>
     <w:uiPriority w:val="1"/>
-    <w:semiHidden/>
     <w:unhideWhenUsed/>
   </w:style>
   <w:style w:type="table" w:default="1" w:styleId="Tabelanormal">

</xml_diff>

<commit_message>
Alterando o Objetivo na Documentacao
</commit_message>
<xml_diff>
--- a/Documentação/TI/TI-Documentacao-Grupo04.docx
+++ b/Documentação/TI/TI-Documentacao-Grupo04.docx
@@ -2299,52 +2299,34 @@
           <w:sz w:val="24"/>
           <w:szCs w:val="24"/>
         </w:rPr>
-        <w:t>Desenvolver um sistema de software para monitorar sensores de gás natural em condomínios, permitindo a identificação de vazamentos em tempo real</w:t>
-      </w:r>
-      <w:r>
-        <w:rPr>
-          <w:rFonts w:ascii="Segoe UI" w:hAnsi="Segoe UI" w:cs="Segoe UI"/>
-          <w:color w:val="002060"/>
-          <w:sz w:val="24"/>
-          <w:szCs w:val="24"/>
-        </w:rPr>
-        <w:t>, d</w:t>
-      </w:r>
-      <w:r>
-        <w:rPr>
-          <w:rFonts w:ascii="Segoe UI" w:hAnsi="Segoe UI" w:cs="Segoe UI"/>
-          <w:color w:val="002060"/>
-          <w:sz w:val="24"/>
-          <w:szCs w:val="24"/>
-        </w:rPr>
-        <w:t>essa forma, é possível tomar providências com mais agilidade para evitar incêndios, explosões ou mesmo asfixia por conta do vazamento de gás</w:t>
-      </w:r>
-      <w:r>
-        <w:rPr>
-          <w:rFonts w:ascii="Segoe UI" w:hAnsi="Segoe UI" w:cs="Segoe UI"/>
-          <w:color w:val="002060"/>
-          <w:sz w:val="24"/>
-          <w:szCs w:val="24"/>
-        </w:rPr>
-        <w:t xml:space="preserve">, em situações críticas, </w:t>
-      </w:r>
-      <w:r>
-        <w:rPr>
-          <w:rFonts w:ascii="Segoe UI" w:hAnsi="Segoe UI" w:cs="Segoe UI"/>
-          <w:color w:val="002060"/>
-          <w:sz w:val="24"/>
-          <w:szCs w:val="24"/>
-        </w:rPr>
-        <w:t>acionar o quanto antes o</w:t>
-      </w:r>
-      <w:r>
-        <w:rPr>
-          <w:rFonts w:ascii="Segoe UI" w:hAnsi="Segoe UI" w:cs="Segoe UI"/>
-          <w:color w:val="002060"/>
-          <w:sz w:val="24"/>
-          <w:szCs w:val="24"/>
-        </w:rPr>
-        <w:t xml:space="preserve"> corpo de bombeiros. A entrega do software incluirá funcionalidades essenciais testadas e documentadas dentro do prazo estabelecido.</w:t>
+        <w:t xml:space="preserve">O projeto visa desenvolver um sistema de monitoramento de gás natural em condomínios residenciais. Sensores de detecção de vazamentos serão instalados nos apartamentos para captar dados em tempo real. Essas informações serão processadas e exibidas em uma dashboard intuitiva, permitindo o acompanhamento contínuo dos níveis de gás. Em caso de anomalias, alertas serão emitidos imediatamente, garantindo maior segurança e tranquilidade aos moradores por meio da identificação rápida de vazamentos e da prevenção </w:t>
+      </w:r>
+      <w:r>
+        <w:rPr>
+          <w:rFonts w:ascii="Segoe UI" w:hAnsi="Segoe UI" w:cs="Segoe UI"/>
+          <w:color w:val="002060"/>
+          <w:sz w:val="24"/>
+          <w:szCs w:val="24"/>
+        </w:rPr>
+        <w:t>de</w:t>
+      </w:r>
+      <w:r>
+        <w:rPr>
+          <w:rFonts w:ascii="Segoe UI" w:hAnsi="Segoe UI" w:cs="Segoe UI"/>
+          <w:color w:val="002060"/>
+          <w:sz w:val="24"/>
+          <w:szCs w:val="24"/>
+        </w:rPr>
+        <w:t xml:space="preserve"> situações críticas</w:t>
+      </w:r>
+      <w:r>
+        <w:rPr>
+          <w:rFonts w:ascii="Segoe UI" w:hAnsi="Segoe UI" w:cs="Segoe UI"/>
+          <w:color w:val="002060"/>
+          <w:sz w:val="24"/>
+          <w:szCs w:val="24"/>
+        </w:rPr>
+        <w:t>.</w:t>
       </w:r>
     </w:p>
     <w:p>
@@ -2548,7 +2530,17 @@
           <w:sz w:val="24"/>
           <w:szCs w:val="24"/>
         </w:rPr>
-        <w:t xml:space="preserve">, permitindo a identificação de vazamentos em tempo real e a emissão de alertas automáticos para os responsáveis pela </w:t>
+        <w:t xml:space="preserve">, permitindo a identificação de vazamentos em tempo real e a emissão de alertas automáticos </w:t>
+      </w:r>
+      <w:r>
+        <w:rPr>
+          <w:rFonts w:ascii="Segoe UI" w:hAnsi="Segoe UI" w:cs="Segoe UI"/>
+          <w:color w:val="002060"/>
+          <w:sz w:val="24"/>
+          <w:szCs w:val="24"/>
+        </w:rPr>
+        <w:lastRenderedPageBreak/>
+        <w:t xml:space="preserve">para os responsáveis pela </w:t>
       </w:r>
       <w:r>
         <w:rPr>
@@ -2642,7 +2634,6 @@
           <w:sz w:val="24"/>
           <w:szCs w:val="24"/>
         </w:rPr>
-        <w:lastRenderedPageBreak/>
         <w:t>A entrega do software incluirá funcionalidades essenciais testadas e documentadas dentro do prazo estabelecido.</w:t>
       </w:r>
     </w:p>
@@ -3166,6 +3157,7 @@
           <w:sz w:val="32"/>
           <w:szCs w:val="32"/>
         </w:rPr>
+        <w:lastRenderedPageBreak/>
         <w:t>PREMISSAS</w:t>
       </w:r>
     </w:p>
@@ -3192,7 +3184,6 @@
           <w:sz w:val="24"/>
           <w:szCs w:val="24"/>
         </w:rPr>
-        <w:lastRenderedPageBreak/>
         <w:t>A equipe de instalação deve ter acesso livre aos prédios do condomínio durante o período de instalação;</w:t>
       </w:r>
     </w:p>
@@ -3665,6 +3656,7 @@
           <w:sz w:val="24"/>
           <w:szCs w:val="24"/>
         </w:rPr>
+        <w:lastRenderedPageBreak/>
         <w:t>Os sensores devem ser instalados 1 metro do teto e do chão, e fora de áreas com correntes de ar</w:t>
       </w:r>
       <w:r>
@@ -3700,7 +3692,6 @@
           <w:sz w:val="24"/>
           <w:szCs w:val="24"/>
         </w:rPr>
-        <w:lastRenderedPageBreak/>
         <w:t>A detecção deve ocorrer em menos de 5 segundos após a concentração de gás atingir certo nível</w:t>
       </w:r>
       <w:r>
@@ -6719,6 +6710,7 @@
   <w:style w:type="character" w:default="1" w:styleId="Fontepargpadro">
     <w:name w:val="Default Paragraph Font"/>
     <w:uiPriority w:val="1"/>
+    <w:semiHidden/>
     <w:unhideWhenUsed/>
   </w:style>
   <w:style w:type="table" w:default="1" w:styleId="Tabelanormal">

</xml_diff>